<commit_message>
Updated Agendas and iteration 2 tasks.
</commit_message>
<xml_diff>
--- a/agenda_13.04.2015.docx
+++ b/agenda_13.04.2015.docx
@@ -49,7 +49,31 @@
         <w:pStyle w:val="Heading2"/>
       </w:pPr>
       <w:r>
-        <w:t>TBD</w:t>
+        <w:t>3 index cards for each member</w:t>
+      </w:r>
+    </w:p>
+    <w:p>
+      <w:pPr>
+        <w:pStyle w:val="Heading2"/>
+      </w:pPr>
+      <w:r>
+        <w:t>Task Board Review</w:t>
+      </w:r>
+    </w:p>
+    <w:p>
+      <w:pPr>
+        <w:pStyle w:val="Heading2"/>
+      </w:pPr>
+      <w:r>
+        <w:t>Updated Burn Down</w:t>
+      </w:r>
+    </w:p>
+    <w:p>
+      <w:pPr>
+        <w:pStyle w:val="Heading2"/>
+      </w:pPr>
+      <w:r>
+        <w:t>Iteration 2 Demonstration Summary</w:t>
       </w:r>
     </w:p>
     <w:p>
@@ -65,7 +89,13 @@
         <w:pStyle w:val="Heading2"/>
       </w:pPr>
       <w:r>
-        <w:t>Review last weeks minutes</w:t>
+        <w:t>Review last week</w:t>
+      </w:r>
+      <w:r>
+        <w:t>’</w:t>
+      </w:r>
+      <w:r>
+        <w:t>s minutes</w:t>
       </w:r>
     </w:p>
     <w:p>
@@ -119,15 +149,9 @@
     <w:p>
       <w:pPr>
         <w:pStyle w:val="Heading2"/>
-        <w:rPr>
-          <w:color w:val="000000" w:themeColor="text1"/>
-        </w:rPr>
-      </w:pPr>
-      <w:r>
-        <w:rPr>
-          <w:color w:val="000000" w:themeColor="text1"/>
-        </w:rPr>
-        <w:t>Progress Report</w:t>
+      </w:pPr>
+      <w:r>
+        <w:t>Effort Value Review</w:t>
       </w:r>
     </w:p>
     <w:p>
@@ -135,7 +159,18 @@
         <w:pStyle w:val="Heading2"/>
       </w:pPr>
       <w:r>
-        <w:t>Effort Value Review</w:t>
+        <w:t>Task Assignments</w:t>
+      </w:r>
+      <w:r>
+        <w:t xml:space="preserve"> </w:t>
+      </w:r>
+    </w:p>
+    <w:p>
+      <w:pPr>
+        <w:pStyle w:val="Heading1"/>
+      </w:pPr>
+      <w:r>
+        <w:t>New Business</w:t>
       </w:r>
     </w:p>
     <w:p>
@@ -143,34 +178,18 @@
         <w:pStyle w:val="Heading2"/>
       </w:pPr>
       <w:r>
-        <w:t>Task Assignments</w:t>
-      </w:r>
-    </w:p>
-    <w:p>
-      <w:pPr>
-        <w:pStyle w:val="Heading1"/>
-      </w:pPr>
-      <w:r>
-        <w:t>New Business</w:t>
+        <w:t>Iteration 1 Assessment</w:t>
       </w:r>
     </w:p>
     <w:p>
       <w:pPr>
         <w:pStyle w:val="Heading2"/>
       </w:pPr>
-      <w:r>
-        <w:t>Iteration 1 Assessment</w:t>
-      </w:r>
-    </w:p>
-    <w:p>
-      <w:pPr>
-        <w:pStyle w:val="Heading2"/>
-      </w:pPr>
-      <w:r>
-        <w:t>TBD</w:t>
-      </w:r>
       <w:bookmarkStart w:id="0" w:name="_GoBack"/>
       <w:bookmarkEnd w:id="0"/>
+      <w:r>
+        <w:t>Graphical Assessment of Apps</w:t>
+      </w:r>
     </w:p>
     <w:p>
       <w:pPr>

</xml_diff>